<commit_message>
Updated Conference Report Template
New Version 3/11/19
</commit_message>
<xml_diff>
--- a/assets/docs/2019-Conference-Report-Template.docx
+++ b/assets/docs/2019-Conference-Report-Template.docx
@@ -902,7 +902,13 @@
         <w:rPr>
           <w:rFonts w:cs="Arial"/>
         </w:rPr>
-        <w:t>Archie and Cooper Manning</w:t>
+        <w:t xml:space="preserve">Kirk Herbstreit </w:t>
+      </w:r>
+      <w:r>
+        <w:rPr>
+          <w:rFonts w:cs="Arial"/>
+        </w:rPr>
+        <w:t>and Cooper Manning</w:t>
       </w:r>
       <w:r>
         <w:rPr>
@@ -914,19 +920,65 @@
         <w:rPr>
           <w:rFonts w:cs="Arial"/>
         </w:rPr>
-        <w:t xml:space="preserve">This </w:t>
-      </w:r>
-      <w:r>
-        <w:rPr>
-          <w:rFonts w:cs="Arial"/>
-        </w:rPr>
-        <w:t xml:space="preserve">father-son duo </w:t>
-      </w:r>
-      <w:r>
-        <w:rPr>
-          <w:rFonts w:cs="Arial"/>
-        </w:rPr>
-        <w:t>are</w:t>
+        <w:t xml:space="preserve">These speakers are </w:t>
+      </w:r>
+      <w:r>
+        <w:rPr>
+          <w:rFonts w:cs="Arial"/>
+        </w:rPr>
+        <w:t xml:space="preserve">examples of persistence, perseverance, and leadership </w:t>
+      </w:r>
+      <w:r>
+        <w:rPr>
+          <w:rFonts w:cs="Arial"/>
+        </w:rPr>
+        <w:t xml:space="preserve">that </w:t>
+      </w:r>
+      <w:r>
+        <w:rPr>
+          <w:rFonts w:cs="Arial"/>
+        </w:rPr>
+        <w:t xml:space="preserve">transcend the sports world. </w:t>
+      </w:r>
+      <w:r>
+        <w:rPr>
+          <w:rFonts w:cs="Arial"/>
+        </w:rPr>
+        <w:t xml:space="preserve">ESPN/ABC college football </w:t>
+      </w:r>
+      <w:proofErr w:type="spellStart"/>
+      <w:proofErr w:type="gramStart"/>
+      <w:r>
+        <w:rPr>
+          <w:rFonts w:cs="Arial"/>
+        </w:rPr>
+        <w:t>analyst,</w:t>
+      </w:r>
+      <w:r>
+        <w:rPr>
+          <w:rFonts w:cs="Arial"/>
+        </w:rPr>
+        <w:t>Kirk</w:t>
+      </w:r>
+      <w:proofErr w:type="spellEnd"/>
+      <w:proofErr w:type="gramEnd"/>
+      <w:r>
+        <w:rPr>
+          <w:rFonts w:cs="Arial"/>
+        </w:rPr>
+        <w:t xml:space="preserve"> Herbstreit is</w:t>
+      </w:r>
+      <w:r>
+        <w:rPr>
+          <w:rFonts w:cs="Arial"/>
+        </w:rPr>
+        <w:t xml:space="preserve"> the winner of 11 Sports Emmy Awards, including, Best Studio Analyst, Best Game Analyst and Best Studio Show, the voice of the College Football Playoffs and the man widely recognized as the name and face of college football</w:t>
+      </w:r>
+      <w:r>
+        <w:rPr>
+          <w:rFonts w:cs="Arial"/>
+        </w:rPr>
+        <w:t>.</w:t>
       </w:r>
       <w:r>
         <w:rPr>
@@ -938,31 +990,19 @@
         <w:rPr>
           <w:rFonts w:cs="Arial"/>
         </w:rPr>
-        <w:t xml:space="preserve">examples of persistence, perseverance, and leadership </w:t>
-      </w:r>
-      <w:r>
-        <w:rPr>
-          <w:rFonts w:cs="Arial"/>
-        </w:rPr>
-        <w:t xml:space="preserve">that </w:t>
-      </w:r>
-      <w:r>
-        <w:rPr>
-          <w:rFonts w:cs="Arial"/>
-        </w:rPr>
-        <w:t>transcend the sports world. Archie Manning was the starting quarterback at the University of Mississippi for three years and was inducted into the College Football Hall of Fame in 1989. In the NFL, he spent the majority of his 13-year career with the New Orleans Saints, where he was a two-time Pro Bowl selection and part of the team’s inaugural Hall of Fame class in 1988.</w:t>
-      </w:r>
-      <w:r>
-        <w:rPr>
-          <w:rFonts w:cs="Arial"/>
-        </w:rPr>
-        <w:t xml:space="preserve"> </w:t>
-      </w:r>
-      <w:r>
-        <w:rPr>
-          <w:rFonts w:cs="Arial"/>
-        </w:rPr>
-        <w:t>Cooper Manning is the host for the show “The Manning Hour” for Fox Sports, and Principal and Senior Managing Director of Investor Relations for AJ Capital Partners. He was one of the nation’s top wide receivers, signing with Ole Miss out of high school before a spinal stenosis diagnosis ended his playing career.</w:t>
+        <w:t xml:space="preserve">Cooper Manning is </w:t>
+      </w:r>
+      <w:r>
+        <w:rPr>
+          <w:rFonts w:cs="Arial"/>
+        </w:rPr>
+        <w:t xml:space="preserve">a member of the First Family of Football, </w:t>
+      </w:r>
+      <w:r>
+        <w:rPr>
+          <w:rFonts w:cs="Arial"/>
+        </w:rPr>
+        <w:t>the host for the show “The Manning Hour” for Fox Sports, and Principal and Senior Managing Director of Investor Relations for AJ Capital Partners. He was one of the nation’s top wide receivers, signing with Ole Miss out of high school before a spinal stenosis diagnosis ended his playing career.</w:t>
       </w:r>
     </w:p>
     <w:p>

</xml_diff>